<commit_message>
Correção da prova 2.
</commit_message>
<xml_diff>
--- a/correcao_q13_p2.docx
+++ b/correcao_q13_p2.docx
@@ -17,31 +17,64 @@
           <w:b/>
           <w:bCs/>
         </w:rPr>
-        <w:t>Estrutura de Dados 1 – Correção da questão 13 – P</w:t>
-      </w:r>
-      <w:r>
-        <w:rPr>
+        <w:t>Estrutura de Dados 1 – Correção da questão 13 – P2</w:t>
+      </w:r>
+    </w:p>
+    <w:p>
+      <w:pPr>
+        <w:pStyle w:val="Normal"/>
+        <w:jc w:val="center"/>
+        <w:rPr>
+          <w:b/>
           <w:b/>
           <w:bCs/>
         </w:rPr>
-        <w:t>2</w:t>
-      </w:r>
-    </w:p>
-    <w:p>
-      <w:pPr>
-        <w:pStyle w:val="Normal"/>
-        <w:jc w:val="center"/>
-        <w:rPr>
-          <w:b/>
+      </w:pPr>
+      <w:r>
+        <w:rPr>
           <w:b/>
           <w:bCs/>
         </w:rPr>
-      </w:pPr>
-      <w:r>
-        <w:rPr>
+      </w:r>
+    </w:p>
+    <w:p>
+      <w:pPr>
+        <w:pStyle w:val="Normal"/>
+        <w:jc w:val="left"/>
+        <w:rPr>
+          <w:b/>
           <w:b/>
           <w:bCs/>
         </w:rPr>
+      </w:pPr>
+      <w:r>
+        <w:rPr>
+          <w:b/>
+          <w:bCs/>
+        </w:rPr>
+        <w:t xml:space="preserve">Nome: </w:t>
+      </w:r>
+      <w:r>
+        <w:rPr>
+          <w:b w:val="false"/>
+          <w:bCs w:val="false"/>
+        </w:rPr>
+        <w:t>Pedro Igor Oliveira Silva</w:t>
+      </w:r>
+      <w:r>
+        <w:rPr>
+          <w:b/>
+          <w:bCs/>
+        </w:rPr>
+        <w:tab/>
+        <w:t xml:space="preserve">Matrícula: </w:t>
+      </w:r>
+      <w:r>
+        <w:rPr>
+          <w:b w:val="false"/>
+          <w:bCs w:val="false"/>
+        </w:rPr>
+        <w:t>17/0062635</w:t>
       </w:r>
     </w:p>
     <w:p>
@@ -59,46 +92,6 @@
           <w:b/>
           <w:bCs/>
         </w:rPr>
-        <w:t xml:space="preserve">Nome: </w:t>
-      </w:r>
-      <w:r>
-        <w:rPr>
-          <w:b w:val="false"/>
-          <w:bCs w:val="false"/>
-        </w:rPr>
-        <w:t>Pedro Igor Oliveira Silva</w:t>
-      </w:r>
-      <w:r>
-        <w:rPr>
-          <w:b/>
-          <w:bCs/>
-        </w:rPr>
-        <w:tab/>
-        <w:t xml:space="preserve">Matrícula: </w:t>
-      </w:r>
-      <w:r>
-        <w:rPr>
-          <w:b w:val="false"/>
-          <w:bCs w:val="false"/>
-        </w:rPr>
-        <w:t>17/0062635</w:t>
-      </w:r>
-    </w:p>
-    <w:p>
-      <w:pPr>
-        <w:pStyle w:val="Normal"/>
-        <w:jc w:val="left"/>
-        <w:rPr>
-          <w:b/>
-          <w:b/>
-          <w:bCs/>
-        </w:rPr>
-      </w:pPr>
-      <w:r>
-        <w:rPr>
-          <w:b/>
-          <w:bCs/>
-        </w:rPr>
       </w:r>
     </w:p>
     <w:p>
@@ -123,11 +116,7 @@
       <w:pPr>
         <w:pStyle w:val="Normal"/>
         <w:jc w:val="both"/>
-        <w:rPr>
-          <w:b w:val="false"/>
-          <w:b w:val="false"/>
-          <w:bCs w:val="false"/>
-        </w:rPr>
+        <w:rPr/>
       </w:pPr>
       <w:r>
         <w:drawing>
@@ -181,70 +170,70 @@
           <w:b w:val="false"/>
           <w:bCs w:val="false"/>
         </w:rPr>
-        <w:t xml:space="preserve">Meu erro foi de </w:t>
-      </w:r>
-      <w:r>
-        <w:rPr>
-          <w:b w:val="false"/>
-          <w:bCs w:val="false"/>
-        </w:rPr>
-        <w:t>sintaxe. Primeiramente, nas linhas 7 e 8, criei ponteiros para vector para receber os vector ‘a’ e ‘b’ o que era desnecessário e provocou erro de sintaxe. Na linha 10 utilizei um vector que ainda não havia sido declarado. Na linha 41 utilizo um ‘=’ no lugar de um sinal de menos ‘-’. O compilador informa um erro de sintaxe na linha 41 porém nem eu nem o monitor conseguimos identificar.</w:t>
-      </w:r>
-    </w:p>
-    <w:p>
-      <w:pPr>
-        <w:pStyle w:val="Normal"/>
-        <w:jc w:val="both"/>
-        <w:rPr>
-          <w:b w:val="false"/>
-          <w:b w:val="false"/>
-          <w:bCs w:val="false"/>
-        </w:rPr>
-      </w:pPr>
-      <w:r>
-        <w:rPr>
-          <w:b w:val="false"/>
-          <w:bCs w:val="false"/>
-        </w:rPr>
-      </w:r>
-    </w:p>
-    <w:p>
-      <w:pPr>
-        <w:pStyle w:val="Normal"/>
-        <w:jc w:val="both"/>
-        <w:rPr>
-          <w:b w:val="false"/>
-          <w:b w:val="false"/>
-          <w:bCs w:val="false"/>
-        </w:rPr>
-      </w:pPr>
-      <w:r>
-        <w:rPr>
-          <w:b w:val="false"/>
-          <w:bCs w:val="false"/>
-        </w:rPr>
-        <w:t>Para solucionar removi os ponteiros para vector. Utilizei a própria estrutura da biblioteca vector para comparar posições “.at(i)”. A lógica utilizada também foi alterada. Na nova lógica, primeiro verifico se  um dos ve</w:t>
-      </w:r>
-      <w:r>
-        <w:rPr>
-          <w:b w:val="false"/>
-          <w:bCs w:val="false"/>
-        </w:rPr>
-        <w:t>c</w:t>
-      </w:r>
-      <w:r>
-        <w:rPr>
-          <w:b w:val="false"/>
-          <w:bCs w:val="false"/>
-        </w:rPr>
-        <w:t xml:space="preserve">tor já está vazio, se sim, </w:t>
-      </w:r>
-      <w:r>
-        <w:rPr>
-          <w:b w:val="false"/>
-          <w:bCs w:val="false"/>
-        </w:rPr>
-        <w:t>o vetor resultado é composto pelo outro vector, ou ao menos o restante dele. Se não, faço uma comparação entre a posição ‘j’ do vector ‘a’ e a posição ‘k’ do vector ‘b’. Se ‘a.at(j) &gt; b.at(k)’ o ‘b’ deve ser colocado no resultado e o ‘k’ incrementado. O mesmo acontece se ‘b.at(k) &gt; a.at(j)’ porém o ‘j’ é incrementado e o ‘a.at(j)’ é adicionado ao final do vector.</w:t>
+        <w:t>M</w:t>
+      </w:r>
+      <w:r>
+        <w:rPr>
+          <w:b w:val="false"/>
+          <w:bCs w:val="false"/>
+        </w:rPr>
+        <w:t xml:space="preserve">eu erro foi de sintaxe. Primeiramente, nas linhas 7 e 8, criei ponteiros para vector para receber os vector ‘a’ e ‘b’ o que era desnecessário e provocou erro de sintaxe. Na linha 10 utilizei um vector que ainda não havia sido declarado. Na linha 41 utilizo um ‘=’ no lugar de um sinal de menos ‘-’. O compilador informa um erro de sintaxe na linha </w:t>
+      </w:r>
+      <w:r>
+        <w:rPr>
+          <w:b w:val="false"/>
+          <w:bCs w:val="false"/>
+        </w:rPr>
+        <w:t>35</w:t>
+      </w:r>
+      <w:r>
+        <w:rPr>
+          <w:b w:val="false"/>
+          <w:bCs w:val="false"/>
+        </w:rPr>
+        <w:t xml:space="preserve"> </w:t>
+      </w:r>
+      <w:r>
+        <w:rPr>
+          <w:b w:val="false"/>
+          <w:bCs w:val="false"/>
+        </w:rPr>
+        <w:t>ocasionado pela utilização de um ‘else’ com argumento, deveria ser utilizado um ‘else if’.</w:t>
+      </w:r>
+    </w:p>
+    <w:p>
+      <w:pPr>
+        <w:pStyle w:val="Normal"/>
+        <w:jc w:val="both"/>
+        <w:rPr>
+          <w:b w:val="false"/>
+          <w:b w:val="false"/>
+          <w:bCs w:val="false"/>
+        </w:rPr>
+      </w:pPr>
+      <w:r>
+        <w:rPr>
+          <w:b w:val="false"/>
+          <w:bCs w:val="false"/>
+        </w:rPr>
+      </w:r>
+    </w:p>
+    <w:p>
+      <w:pPr>
+        <w:pStyle w:val="Normal"/>
+        <w:jc w:val="both"/>
+        <w:rPr>
+          <w:b w:val="false"/>
+          <w:b w:val="false"/>
+          <w:bCs w:val="false"/>
+        </w:rPr>
+      </w:pPr>
+      <w:r>
+        <w:rPr>
+          <w:b w:val="false"/>
+          <w:bCs w:val="false"/>
+        </w:rPr>
+        <w:t>Para solucionar removi os ponteiros para vector. Utilizei a própria estrutura da biblioteca vector para comparar posições “.at(i)”. A lógica utilizada também foi alterada. Na nova lógica, primeiro verifico se  um dos vector já está vazio, se sim, o vetor resultado é composto pelo outro vector, ou ao menos o restante dele. Se não, faço uma comparação entre a posição ‘j’ do vector ‘a’ e a posição ‘k’ do vector ‘b’. Se ‘a.at(j) &gt; b.at(k)’ o ‘b’ deve ser colocado no resultado e o ‘k’ incrementado. O mesmo acontece se ‘b.at(k) &gt; a.at(j)’ porém o ‘j’ é incrementado e o ‘a.at(j)’ é adicionado ao final do vector.</w:t>
       </w:r>
     </w:p>
     <w:p>
@@ -1030,11 +1019,7 @@
       <w:pPr>
         <w:pStyle w:val="Normal"/>
         <w:jc w:val="both"/>
-        <w:rPr>
-          <w:b w:val="false"/>
-          <w:b w:val="false"/>
-          <w:bCs w:val="false"/>
-        </w:rPr>
+        <w:rPr/>
       </w:pPr>
       <w:r>
         <w:rPr>
@@ -1051,6 +1036,7 @@
       <w:pgNumType w:fmt="decimal"/>
       <w:formProt w:val="false"/>
       <w:textDirection w:val="lrTb"/>
+      <w:docGrid w:type="default" w:linePitch="100" w:charSpace="0"/>
     </w:sectPr>
   </w:body>
 </w:document>
@@ -1063,15 +1049,12 @@
       <w:rPr>
         <w:rFonts w:ascii="Liberation Serif" w:hAnsi="Liberation Serif" w:eastAsia="Noto Sans CJK SC Regular" w:cs="Lohit Devanagari"/>
         <w:kern w:val="2"/>
-        <w:sz w:val="24"/>
         <w:szCs w:val="24"/>
         <w:lang w:val="pt-BR" w:eastAsia="zh-CN" w:bidi="hi-IN"/>
       </w:rPr>
     </w:rPrDefault>
     <w:pPrDefault>
-      <w:pPr>
-        <w:widowControl/>
-      </w:pPr>
+      <w:pPr/>
     </w:pPrDefault>
   </w:docDefaults>
   <w:style w:type="paragraph" w:styleId="Normal">
@@ -1079,6 +1062,8 @@
     <w:qFormat/>
     <w:pPr>
       <w:widowControl/>
+      <w:bidi w:val="0"/>
+      <w:jc w:val="left"/>
     </w:pPr>
     <w:rPr>
       <w:rFonts w:ascii="Liberation Serif" w:hAnsi="Liberation Serif" w:eastAsia="Noto Sans CJK SC Regular" w:cs="Lohit Devanagari"/>

</xml_diff>